<commit_message>
error fixed and screenshot added
</commit_message>
<xml_diff>
--- a/Assignment Week 5.docx
+++ b/Assignment Week 5.docx
@@ -21,52 +21,6 @@
         <w:t>Week 5</w:t>
       </w:r>
       <w:bookmarkEnd w:id="0"/>
-    </w:p>
-    <w:p>
-      <w:pPr>
-        <w:pStyle w:val="Heading3"/>
-        <w:rPr>
-          <w:lang w:val="en-US"/>
-        </w:rPr>
-      </w:pPr>
-      <w:r>
-        <w:rPr>
-          <w:lang w:val="en-US"/>
-        </w:rPr>
-        <w:t xml:space="preserve">O </w:t>
-      </w:r>
-      <w:r>
-        <w:rPr>
-          <w:lang w:val="en-US"/>
-        </w:rPr>
-        <w:t>6.</w:t>
-      </w:r>
-      <w:r>
-        <w:rPr>
-          <w:lang w:val="en-US"/>
-        </w:rPr>
-        <w:t>3</w:t>
-      </w:r>
-      <w:r>
-        <w:rPr>
-          <w:lang w:val="en-US"/>
-        </w:rPr>
-        <w:t xml:space="preserve"> </w:t>
-      </w:r>
-      <w:r>
-        <w:rPr>
-          <w:lang w:val="en-US"/>
-        </w:rPr>
-        <w:t>baboon crossing</w:t>
-      </w:r>
-    </w:p>
-    <w:p>
-      <w:pPr>
-        <w:rPr>
-          <w:rFonts w:ascii="Courier New" w:hAnsi="Courier New" w:cs="Courier New"/>
-          <w:lang w:val="en-US"/>
-        </w:rPr>
-      </w:pPr>
     </w:p>
     <w:p>
       <w:pPr>
@@ -1270,7 +1224,7 @@
       <w:lvlText w:val="%1.%2.%3"/>
       <w:lvlJc w:val="left"/>
       <w:pPr>
-        <w:ind w:left="720" w:hanging="720"/>
+        <w:ind w:left="1145" w:hanging="720"/>
       </w:pPr>
     </w:lvl>
     <w:lvl w:ilvl="3">
@@ -1351,7 +1305,7 @@
         <w:rFonts w:asciiTheme="minorHAnsi" w:eastAsiaTheme="minorHAnsi" w:hAnsiTheme="minorHAnsi" w:cstheme="minorBidi"/>
         <w:sz w:val="24"/>
         <w:szCs w:val="24"/>
-        <w:lang w:val="en-MX" w:eastAsia="en-US" w:bidi="ar-SA"/>
+        <w:lang w:eastAsia="en-US" w:bidi="ar-SA"/>
       </w:rPr>
     </w:rPrDefault>
     <w:pPrDefault/>
@@ -1814,6 +1768,7 @@
         <w:numId w:val="1"/>
       </w:numPr>
       <w:spacing w:before="40" w:after="0"/>
+      <w:ind w:left="720"/>
       <w:outlineLvl w:val="2"/>
     </w:pPr>
     <w:rPr>

</xml_diff>